<commit_message>
fix: update db schema
</commit_message>
<xml_diff>
--- a/LR2/Отчёт.docx
+++ b/LR2/Отчёт.docx
@@ -149,7 +149,7 @@
         <w:rPr>
           <w:rFonts w:eastAsia="Times New Roman" w:cs="Times New Roman"/>
           <w:szCs w:val="24"/>
-          <w:lang w:val="ru-BY" w:eastAsia="ru-RU"/>
+          <w:lang w:eastAsia="ru-RU"/>
         </w:rPr>
       </w:pPr>
     </w:p>
@@ -664,8 +664,6 @@
           <w:lang w:val="ru-BY" w:eastAsia="ru-RU"/>
         </w:rPr>
       </w:pPr>
-      <w:bookmarkStart w:id="0" w:name="_GoBack"/>
-      <w:bookmarkEnd w:id="0"/>
       <w:r>
         <w:rPr>
           <w:lang w:val="ru-BY" w:eastAsia="ru-RU"/>
@@ -686,18 +684,6 @@
         </w:rPr>
         <w:br w:type="page"/>
       </w:r>
-    </w:p>
-    <w:p>
-      <w:pPr>
-        <w:pStyle w:val="TOCHeading"/>
-        <w:ind w:left="0"/>
-        <w:jc w:val="center"/>
-        <w:rPr>
-          <w:rFonts w:eastAsia="Times New Roman" w:cs="Times New Roman"/>
-          <w:szCs w:val="24"/>
-          <w:lang w:val="ru-BY" w:eastAsia="ru-RU"/>
-        </w:rPr>
-      </w:pPr>
     </w:p>
     <w:sdt>
       <w:sdtPr>
@@ -1190,8 +1176,8 @@
         </w:p>
       </w:sdtContent>
     </w:sdt>
-    <w:bookmarkStart w:id="1" w:name="_Toc121231666"/>
-    <w:bookmarkStart w:id="2" w:name="_Toc121231982"/>
+    <w:bookmarkStart w:id="0" w:name="_Toc121231666"/>
+    <w:bookmarkStart w:id="1" w:name="_Toc121231982"/>
     <w:p>
       <w:pPr>
         <w:jc w:val="center"/>
@@ -1289,7 +1275,7 @@
         <w:br w:type="page"/>
       </w:r>
     </w:p>
-    <w:bookmarkStart w:id="3" w:name="_Toc149910639"/>
+    <w:bookmarkStart w:id="2" w:name="_Toc149910639"/>
     <w:p>
       <w:pPr>
         <w:pStyle w:val="Heading1"/>
@@ -1380,24 +1366,24 @@
           </mc:Fallback>
         </mc:AlternateContent>
       </w:r>
+      <w:bookmarkEnd w:id="0"/>
       <w:bookmarkEnd w:id="1"/>
+      <w:r>
+        <w:rPr>
+          <w:lang w:val="ru-BY"/>
+        </w:rPr>
+        <w:t>Введение</w:t>
+      </w:r>
       <w:bookmarkEnd w:id="2"/>
-      <w:r>
-        <w:rPr>
-          <w:lang w:val="ru-BY"/>
-        </w:rPr>
-        <w:t>Введение</w:t>
-      </w:r>
-      <w:bookmarkEnd w:id="3"/>
-    </w:p>
-    <w:p>
-      <w:pPr>
-        <w:rPr>
-          <w:lang w:val="ru-BY"/>
-        </w:rPr>
-      </w:pPr>
-      <w:bookmarkStart w:id="4" w:name="_Toc121231983"/>
-      <w:bookmarkStart w:id="5" w:name="_Toc121236898"/>
+    </w:p>
+    <w:p>
+      <w:pPr>
+        <w:rPr>
+          <w:lang w:val="ru-BY"/>
+        </w:rPr>
+      </w:pPr>
+      <w:bookmarkStart w:id="3" w:name="_Toc121231983"/>
+      <w:bookmarkStart w:id="4" w:name="_Toc121236898"/>
       <w:r>
         <w:rPr>
           <w:lang w:val="ru-BY"/>
@@ -1578,7 +1564,7 @@
           <w:lang w:val="ru-BY"/>
         </w:rPr>
       </w:pPr>
-      <w:bookmarkStart w:id="6" w:name="_Toc149910640"/>
+      <w:bookmarkStart w:id="5" w:name="_Toc149910640"/>
       <w:r>
         <w:rPr>
           <w:lang w:val="ru-BY"/>
@@ -1592,7 +1578,7 @@
         </w:rPr>
         <w:t>Диаграмма последовательности</w:t>
       </w:r>
-      <w:bookmarkEnd w:id="6"/>
+      <w:bookmarkEnd w:id="5"/>
     </w:p>
     <w:p>
       <w:pPr>
@@ -2037,7 +2023,7 @@
           <w:lang w:val="ru-BY"/>
         </w:rPr>
       </w:pPr>
-      <w:bookmarkStart w:id="7" w:name="_Toc149910641"/>
+      <w:bookmarkStart w:id="6" w:name="_Toc149910641"/>
       <w:r>
         <w:rPr>
           <w:lang w:val="ru-BY"/>
@@ -2051,7 +2037,7 @@
         </w:rPr>
         <w:t>Схема базы данных</w:t>
       </w:r>
-      <w:bookmarkEnd w:id="7"/>
+      <w:bookmarkEnd w:id="6"/>
     </w:p>
     <w:p>
       <w:pPr>
@@ -2156,10 +2142,10 @@
           <w:noProof/>
         </w:rPr>
         <w:drawing>
-          <wp:inline distT="0" distB="0" distL="0" distR="0" wp14:anchorId="2B3B3D91" wp14:editId="0E91F924">
-            <wp:extent cx="5979683" cy="2327563"/>
-            <wp:effectExtent l="0" t="0" r="2540" b="0"/>
-            <wp:docPr id="9" name="Picture 9"/>
+          <wp:inline distT="0" distB="0" distL="0" distR="0" wp14:anchorId="45CEDC7C" wp14:editId="19BE0DA6">
+            <wp:extent cx="6052416" cy="2354580"/>
+            <wp:effectExtent l="0" t="0" r="5715" b="7620"/>
+            <wp:docPr id="13" name="Picture 13"/>
             <wp:cNvGraphicFramePr>
               <a:graphicFrameLocks xmlns:a="http://schemas.openxmlformats.org/drawingml/2006/main" noChangeAspect="1"/>
             </wp:cNvGraphicFramePr>
@@ -2167,7 +2153,7 @@
               <a:graphicData uri="http://schemas.openxmlformats.org/drawingml/2006/picture">
                 <pic:pic xmlns:pic="http://schemas.openxmlformats.org/drawingml/2006/picture">
                   <pic:nvPicPr>
-                    <pic:cNvPr id="0" name="Picture 7"/>
+                    <pic:cNvPr id="0" name="Picture 11"/>
                     <pic:cNvPicPr>
                       <a:picLocks noChangeAspect="1" noChangeArrowheads="1"/>
                     </pic:cNvPicPr>
@@ -2188,7 +2174,7 @@
                   <pic:spPr bwMode="auto">
                     <a:xfrm>
                       <a:off x="0" y="0"/>
-                      <a:ext cx="6069530" cy="2362535"/>
+                      <a:ext cx="6068738" cy="2360930"/>
                     </a:xfrm>
                     <a:prstGeom prst="rect">
                       <a:avLst/>
@@ -2241,6 +2227,8 @@
           <w:lang w:val="ru-BY"/>
         </w:rPr>
       </w:pPr>
+      <w:bookmarkStart w:id="7" w:name="_GoBack"/>
+      <w:bookmarkEnd w:id="7"/>
     </w:p>
     <w:p>
       <w:pPr>
@@ -3094,8 +3082,8 @@
         <w:t>3.10.2023</w:t>
       </w:r>
     </w:p>
+    <w:bookmarkEnd w:id="3"/>
     <w:bookmarkEnd w:id="4"/>
-    <w:bookmarkEnd w:id="5"/>
     <w:p>
       <w:pPr>
         <w:ind w:firstLine="0"/>
@@ -4682,7 +4670,7 @@
 </file>
 
 <file path=customXml/itemProps1.xml><?xml version="1.0" encoding="utf-8"?>
-<ds:datastoreItem xmlns:ds="http://schemas.openxmlformats.org/officeDocument/2006/customXml" ds:itemID="{81455E0F-A7FA-471C-A0AC-6D03E19C336F}">
+<ds:datastoreItem xmlns:ds="http://schemas.openxmlformats.org/officeDocument/2006/customXml" ds:itemID="{967AE9E1-6B8A-411F-A725-3D32178D9FC9}">
   <ds:schemaRefs>
     <ds:schemaRef ds:uri="http://schemas.openxmlformats.org/officeDocument/2006/bibliography"/>
   </ds:schemaRefs>

</xml_diff>